<commit_message>
ajout personnel dans le fichier starWars
</commit_message>
<xml_diff>
--- a/StarWars.docx
+++ b/StarWars.docx
@@ -2,6 +2,74 @@
 <file path=word/document.xml><?xml version="1.0" encoding="utf-8"?>
 <w:document xmlns:wpc="http://schemas.microsoft.com/office/word/2010/wordprocessingCanvas" xmlns:mc="http://schemas.openxmlformats.org/markup-compatibility/2006" xmlns:o="urn:schemas-microsoft-com:office:office" xmlns:r="http://schemas.openxmlformats.org/officeDocument/2006/relationships" xmlns:m="http://schemas.openxmlformats.org/officeDocument/2006/math" xmlns:v="urn:schemas-microsoft-com:vml" xmlns:wp14="http://schemas.microsoft.com/office/word/2010/wordprocessingDrawing" xmlns:wp="http://schemas.openxmlformats.org/drawingml/2006/wordprocessingDrawing" xmlns:w10="urn:schemas-microsoft-com:office:word" xmlns:w="http://schemas.openxmlformats.org/wordprocessingml/2006/main" xmlns:w14="http://schemas.microsoft.com/office/word/2010/wordml" xmlns:w15="http://schemas.microsoft.com/office/word/2012/wordml" xmlns:wpg="http://schemas.microsoft.com/office/word/2010/wordprocessingGroup" xmlns:wpi="http://schemas.microsoft.com/office/word/2010/wordprocessingInk" xmlns:wne="http://schemas.microsoft.com/office/word/2006/wordml" xmlns:wps="http://schemas.microsoft.com/office/word/2010/wordprocessingShape" mc:Ignorable="w14 w15 wp14">
   <w:body>
+    <w:p>
+      <w:pPr>
+        <w:shd w:val="clear" w:color="auto" w:fill="FFFFFF"/>
+        <w:spacing w:after="0" w:line="360" w:lineRule="atLeast"/>
+        <w:rPr>
+          <w:rFonts w:ascii="Arial" w:eastAsia="Times New Roman" w:hAnsi="Arial" w:cs="Arial"/>
+          <w:b/>
+          <w:bCs/>
+          <w:color w:val="262626"/>
+          <w:sz w:val="27"/>
+          <w:szCs w:val="27"/>
+          <w:lang w:eastAsia="fr-FR"/>
+        </w:rPr>
+      </w:pPr>
+      <w:r>
+        <w:rPr>
+          <w:rFonts w:ascii="Arial" w:eastAsia="Times New Roman" w:hAnsi="Arial" w:cs="Arial"/>
+          <w:b/>
+          <w:bCs/>
+          <w:color w:val="262626"/>
+          <w:sz w:val="27"/>
+          <w:szCs w:val="27"/>
+          <w:lang w:eastAsia="fr-FR"/>
+        </w:rPr>
+        <w:t>Je suis allé voir Star Wars </w:t>
+      </w:r>
+      <w:r>
+        <w:rPr>
+          <w:rFonts w:ascii="Arial" w:eastAsia="Times New Roman" w:hAnsi="Arial" w:cs="Arial"/>
+          <w:b/>
+          <w:bCs/>
+          <w:color w:val="262626"/>
+          <w:sz w:val="27"/>
+          <w:szCs w:val="27"/>
+          <w:lang w:eastAsia="fr-FR"/>
+        </w:rPr>
+        <w:sym w:font="Wingdings" w:char="F04A"/>
+      </w:r>
+      <w:r>
+        <w:rPr>
+          <w:rFonts w:ascii="Arial" w:eastAsia="Times New Roman" w:hAnsi="Arial" w:cs="Arial"/>
+          <w:b/>
+          <w:bCs/>
+          <w:color w:val="262626"/>
+          <w:sz w:val="27"/>
+          <w:szCs w:val="27"/>
+          <w:lang w:eastAsia="fr-FR"/>
+        </w:rPr>
+        <w:t> !!!</w:t>
+      </w:r>
+      <w:bookmarkStart w:id="0" w:name="_GoBack"/>
+      <w:bookmarkEnd w:id="0"/>
+    </w:p>
+    <w:p>
+      <w:pPr>
+        <w:shd w:val="clear" w:color="auto" w:fill="FFFFFF"/>
+        <w:spacing w:after="0" w:line="360" w:lineRule="atLeast"/>
+        <w:rPr>
+          <w:rFonts w:ascii="Arial" w:eastAsia="Times New Roman" w:hAnsi="Arial" w:cs="Arial"/>
+          <w:b/>
+          <w:bCs/>
+          <w:color w:val="262626"/>
+          <w:sz w:val="27"/>
+          <w:szCs w:val="27"/>
+          <w:lang w:eastAsia="fr-FR"/>
+        </w:rPr>
+      </w:pPr>
+    </w:p>
     <w:p>
       <w:pPr>
         <w:shd w:val="clear" w:color="auto" w:fill="FFFFFF"/>
@@ -554,7 +622,7 @@
           <w:color w:val="262626"/>
           <w:sz w:val="23"/>
           <w:szCs w:val="23"/>
-          <w:lang w:eastAsia="fr-FR"/>
+          <w:lang w:val="en-US" w:eastAsia="fr-FR"/>
         </w:rPr>
       </w:pPr>
       <w:r>
@@ -566,7 +634,18 @@
           <w:bdr w:val="none" w:sz="0" w:space="0" w:color="auto" w:frame="1"/>
           <w:lang w:eastAsia="fr-FR"/>
         </w:rPr>
-        <w:t> © Lucasfilm Ltd. &amp; TM. All Right Reserved</w:t>
+        <w:t> </w:t>
+      </w:r>
+      <w:r>
+        <w:rPr>
+          <w:rFonts w:ascii="Arial" w:eastAsia="Times New Roman" w:hAnsi="Arial" w:cs="Arial"/>
+          <w:color w:val="999999"/>
+          <w:sz w:val="18"/>
+          <w:szCs w:val="18"/>
+          <w:bdr w:val="none" w:sz="0" w:space="0" w:color="auto" w:frame="1"/>
+          <w:lang w:val="en-US" w:eastAsia="fr-FR"/>
+        </w:rPr>
+        <w:t>© Lucasfilm Ltd. &amp; TM. All Right Reserved</w:t>
       </w:r>
     </w:p>
     <w:p>
@@ -748,7 +827,7 @@
           <w:sz w:val="18"/>
           <w:szCs w:val="18"/>
           <w:bdr w:val="none" w:sz="0" w:space="0" w:color="auto" w:frame="1"/>
-          <w:lang w:eastAsia="fr-FR"/>
+          <w:lang w:val="en-US" w:eastAsia="fr-FR"/>
         </w:rPr>
       </w:pPr>
       <w:r>
@@ -758,7 +837,7 @@
           <w:sz w:val="18"/>
           <w:szCs w:val="18"/>
           <w:bdr w:val="none" w:sz="0" w:space="0" w:color="auto" w:frame="1"/>
-          <w:lang w:eastAsia="fr-FR"/>
+          <w:lang w:val="en-US" w:eastAsia="fr-FR"/>
         </w:rPr>
         <w:t>Rey, Finn et BB-8 dans "Star Wars"</w:t>
       </w:r>
@@ -772,7 +851,7 @@
           <w:color w:val="262626"/>
           <w:sz w:val="23"/>
           <w:szCs w:val="23"/>
-          <w:lang w:eastAsia="fr-FR"/>
+          <w:lang w:val="en-US" w:eastAsia="fr-FR"/>
         </w:rPr>
       </w:pPr>
       <w:r>
@@ -782,7 +861,7 @@
           <w:sz w:val="18"/>
           <w:szCs w:val="18"/>
           <w:bdr w:val="none" w:sz="0" w:space="0" w:color="auto" w:frame="1"/>
-          <w:lang w:eastAsia="fr-FR"/>
+          <w:lang w:val="en-US" w:eastAsia="fr-FR"/>
         </w:rPr>
         <w:t> © Lucasfilm Ltd. &amp; TM. All Right Reserved</w:t>
       </w:r>
@@ -1046,7 +1125,7 @@
           <w:color w:val="262626"/>
           <w:sz w:val="23"/>
           <w:szCs w:val="23"/>
-          <w:lang w:eastAsia="fr-FR"/>
+          <w:lang w:val="en-US" w:eastAsia="fr-FR"/>
         </w:rPr>
       </w:pPr>
       <w:r>
@@ -1058,7 +1137,18 @@
           <w:bdr w:val="none" w:sz="0" w:space="0" w:color="auto" w:frame="1"/>
           <w:lang w:eastAsia="fr-FR"/>
         </w:rPr>
-        <w:t> © Lucasfilm Ltd. &amp; TM. All Right Reserved</w:t>
+        <w:t> </w:t>
+      </w:r>
+      <w:r>
+        <w:rPr>
+          <w:rFonts w:ascii="Arial" w:eastAsia="Times New Roman" w:hAnsi="Arial" w:cs="Arial"/>
+          <w:color w:val="999999"/>
+          <w:sz w:val="18"/>
+          <w:szCs w:val="18"/>
+          <w:bdr w:val="none" w:sz="0" w:space="0" w:color="auto" w:frame="1"/>
+          <w:lang w:val="en-US" w:eastAsia="fr-FR"/>
+        </w:rPr>
+        <w:t>© Lucasfilm Ltd. &amp; TM. All Right Reserved</w:t>
       </w:r>
     </w:p>
     <w:p>
@@ -1169,10 +1259,7 @@
         <w:t>histoire d’amour si chère à Disney qui nous a un peu navré. Mais après un spectacle aussi grandiose, on est prêt à tout pardonner à Abrams. Ce funambule qui vient certainement de rallier à sa cause spécialistes et néophytes.</w:t>
       </w:r>
     </w:p>
-    <w:p>
-      <w:bookmarkStart w:id="0" w:name="_GoBack"/>
-      <w:bookmarkEnd w:id="0"/>
-    </w:p>
+    <w:p/>
     <w:sectPr>
       <w:pgSz w:w="11906" w:h="16838"/>
       <w:pgMar w:top="1417" w:right="1417" w:bottom="1417" w:left="1417" w:header="708" w:footer="708" w:gutter="0"/>

</xml_diff>